<commit_message>
Fix field of values bugs
</commit_message>
<xml_diff>
--- a/Оглавление.docx
+++ b/Оглавление.docx
@@ -27,8 +27,6 @@
         </w:rPr>
       </w:sdtEndPr>
       <w:sdtContent>
-        <w:bookmarkStart w:id="1" w:name="_GoBack" w:displacedByCustomXml="prev"/>
-        <w:bookmarkEnd w:id="1" w:displacedByCustomXml="prev"/>
         <w:p>
           <w:pPr>
             <w:pStyle w:val="a3"/>
@@ -872,13 +870,13 @@
       <w:pPr>
         <w:pStyle w:val="1"/>
       </w:pPr>
-      <w:bookmarkStart w:id="2" w:name="_Toc6868326"/>
+      <w:bookmarkStart w:id="1" w:name="_Toc6868326"/>
       <w:r>
         <w:lastRenderedPageBreak/>
         <w:t>Введение</w:t>
       </w:r>
       <w:bookmarkEnd w:id="0"/>
-      <w:bookmarkEnd w:id="2"/>
+      <w:bookmarkEnd w:id="1"/>
     </w:p>
     <w:p>
       <w:pPr>
@@ -1026,15 +1024,13 @@
         </w:rPr>
         <w:t xml:space="preserve">приложения, позволяющего </w:t>
       </w:r>
-      <w:proofErr w:type="spellStart"/>
-      <w:r>
-        <w:rPr>
-          <w:rFonts w:cs="Times New Roman"/>
-          <w:szCs w:val="28"/>
-        </w:rPr>
-        <w:t>симмулировать</w:t>
-      </w:r>
-      <w:proofErr w:type="spellEnd"/>
+      <w:r>
+        <w:rPr>
+          <w:rFonts w:cs="Times New Roman"/>
+          <w:szCs w:val="28"/>
+        </w:rPr>
+        <w:t>симулировать</w:t>
+      </w:r>
       <w:r>
         <w:rPr>
           <w:rFonts w:cs="Times New Roman"/>
@@ -1042,15 +1038,13 @@
         </w:rPr>
         <w:t xml:space="preserve"> дискретный канал передачи данных с использованием </w:t>
       </w:r>
-      <w:proofErr w:type="spellStart"/>
-      <w:r>
-        <w:rPr>
-          <w:rFonts w:cs="Times New Roman"/>
-          <w:szCs w:val="28"/>
-        </w:rPr>
-        <w:t>каскадыных</w:t>
-      </w:r>
-      <w:proofErr w:type="spellEnd"/>
+      <w:r>
+        <w:rPr>
+          <w:rFonts w:cs="Times New Roman"/>
+          <w:szCs w:val="28"/>
+        </w:rPr>
+        <w:t>каскадных</w:t>
+      </w:r>
       <w:r>
         <w:rPr>
           <w:rFonts w:cs="Times New Roman"/>
@@ -1058,15 +1052,13 @@
         </w:rPr>
         <w:t xml:space="preserve"> кодеков, устраняющих ошибки для оценки их </w:t>
       </w:r>
-      <w:proofErr w:type="spellStart"/>
-      <w:r>
-        <w:rPr>
-          <w:rFonts w:cs="Times New Roman"/>
-          <w:szCs w:val="28"/>
-        </w:rPr>
-        <w:t>эфективности</w:t>
-      </w:r>
-      <w:proofErr w:type="spellEnd"/>
+      <w:r>
+        <w:rPr>
+          <w:rFonts w:cs="Times New Roman"/>
+          <w:szCs w:val="28"/>
+        </w:rPr>
+        <w:t>эффективности</w:t>
+      </w:r>
       <w:r>
         <w:rPr>
           <w:rFonts w:cs="Times New Roman"/>
@@ -1104,8 +1096,8 @@
           <w:color w:val="auto"/>
         </w:rPr>
       </w:pPr>
-      <w:bookmarkStart w:id="3" w:name="_Toc520897889"/>
-      <w:bookmarkStart w:id="4" w:name="_Toc6868327"/>
+      <w:bookmarkStart w:id="2" w:name="_Toc520897889"/>
+      <w:bookmarkStart w:id="3" w:name="_Toc6868327"/>
       <w:r>
         <w:rPr>
           <w:rFonts w:cs="Times New Roman"/>
@@ -1114,8 +1106,8 @@
         <w:lastRenderedPageBreak/>
         <w:t>Организационная структура предприятия</w:t>
       </w:r>
+      <w:bookmarkEnd w:id="2"/>
       <w:bookmarkEnd w:id="3"/>
-      <w:bookmarkEnd w:id="4"/>
     </w:p>
     <w:p>
       <w:r>
@@ -1654,8 +1646,8 @@
           <w:color w:val="auto"/>
         </w:rPr>
       </w:pPr>
-      <w:bookmarkStart w:id="5" w:name="_Toc520897890"/>
-      <w:bookmarkStart w:id="6" w:name="_Toc6868328"/>
+      <w:bookmarkStart w:id="4" w:name="_Toc520897890"/>
+      <w:bookmarkStart w:id="5" w:name="_Toc6868328"/>
       <w:r>
         <w:rPr>
           <w:rFonts w:cs="Times New Roman"/>
@@ -1692,22 +1684,22 @@
         </w:rPr>
         <w:t xml:space="preserve"> в течение практики</w:t>
       </w:r>
+      <w:bookmarkEnd w:id="4"/>
+      <w:r>
+        <w:rPr>
+          <w:rFonts w:cs="Times New Roman"/>
+          <w:color w:val="auto"/>
+        </w:rPr>
+        <w:t xml:space="preserve"> для разработки </w:t>
+      </w:r>
+      <w:r>
+        <w:rPr>
+          <w:rFonts w:cs="Times New Roman"/>
+          <w:color w:val="auto"/>
+        </w:rPr>
+        <w:t>приложения</w:t>
+      </w:r>
       <w:bookmarkEnd w:id="5"/>
-      <w:r>
-        <w:rPr>
-          <w:rFonts w:cs="Times New Roman"/>
-          <w:color w:val="auto"/>
-        </w:rPr>
-        <w:t xml:space="preserve"> для разработки </w:t>
-      </w:r>
-      <w:r>
-        <w:rPr>
-          <w:rFonts w:cs="Times New Roman"/>
-          <w:color w:val="auto"/>
-        </w:rPr>
-        <w:t>приложения</w:t>
-      </w:r>
-      <w:bookmarkEnd w:id="6"/>
     </w:p>
     <w:p>
       <w:proofErr w:type="spellStart"/>
@@ -3588,7 +3580,7 @@
         <w:pStyle w:val="1"/>
         <w:jc w:val="both"/>
       </w:pPr>
-      <w:bookmarkStart w:id="7" w:name="_Toc6868329"/>
+      <w:bookmarkStart w:id="6" w:name="_Toc6868329"/>
       <w:r>
         <w:lastRenderedPageBreak/>
         <w:t>3</w:t>
@@ -3602,7 +3594,7 @@
       <w:r>
         <w:t>налитический обзор литературы и постановка задачи;</w:t>
       </w:r>
-      <w:bookmarkEnd w:id="7"/>
+      <w:bookmarkEnd w:id="6"/>
       <w:r>
         <w:t xml:space="preserve"> </w:t>
       </w:r>
@@ -3749,7 +3741,7 @@
       <w:pPr>
         <w:pStyle w:val="2"/>
       </w:pPr>
-      <w:bookmarkStart w:id="8" w:name="_Toc6868330"/>
+      <w:bookmarkStart w:id="7" w:name="_Toc6868330"/>
       <w:r>
         <w:rPr>
           <w:lang w:val="en-US"/>
@@ -3759,7 +3751,7 @@
       <w:r>
         <w:t>Теория помехоустойчивого кодирования.</w:t>
       </w:r>
-      <w:bookmarkEnd w:id="8"/>
+      <w:bookmarkEnd w:id="7"/>
     </w:p>
     <w:p>
       <w:r>
@@ -3839,7 +3831,7 @@
       <w:pPr>
         <w:pStyle w:val="2"/>
       </w:pPr>
-      <w:bookmarkStart w:id="9" w:name="_Toc6868331"/>
+      <w:bookmarkStart w:id="8" w:name="_Toc6868331"/>
       <w:r>
         <w:rPr>
           <w:lang w:val="en-US"/>
@@ -3852,7 +3844,7 @@
       <w:r>
         <w:t>.</w:t>
       </w:r>
-      <w:bookmarkEnd w:id="9"/>
+      <w:bookmarkEnd w:id="8"/>
     </w:p>
     <w:p>
       <w:r>
@@ -3949,7 +3941,7 @@
         </w:rPr>
       </w:pPr>
       <w:r>
-        <w:object w:dxaOrig="13366" w:dyaOrig="9946">
+        <w:object w:dxaOrig="13365" w:dyaOrig="9945">
           <v:shapetype id="_x0000_t75" coordsize="21600,21600" o:spt="75" o:preferrelative="t" path="m@4@5l@4@11@9@11@9@5xe" filled="f" stroked="f">
             <v:stroke joinstyle="miter"/>
             <v:formulas>
@@ -3969,10 +3961,10 @@
             <v:path o:extrusionok="f" gradientshapeok="t" o:connecttype="rect"/>
             <o:lock v:ext="edit" aspectratio="t"/>
           </v:shapetype>
-          <v:shape id="_x0000_i1025" type="#_x0000_t75" style="width:465pt;height:345pt" o:ole="">
+          <v:shape id="_x0000_i1040" type="#_x0000_t75" style="width:465pt;height:345pt" o:ole="">
             <v:imagedata r:id="rId11" o:title=""/>
           </v:shape>
-          <o:OLEObject Type="Embed" ProgID="Visio.Drawing.15" ShapeID="_x0000_i1025" DrawAspect="Content" ObjectID="_1617482101" r:id="rId12"/>
+          <o:OLEObject Type="Embed" ProgID="Visio.Drawing.15" ShapeID="_x0000_i1040" DrawAspect="Content" ObjectID="_1617485695" r:id="rId12"/>
         </w:object>
       </w:r>
       <w:r>
@@ -4302,14 +4294,14 @@
       <w:pPr>
         <w:pStyle w:val="2"/>
       </w:pPr>
-      <w:bookmarkStart w:id="10" w:name="_Toc6868332"/>
+      <w:bookmarkStart w:id="9" w:name="_Toc6868332"/>
       <w:r>
         <w:t xml:space="preserve">3.3. </w:t>
       </w:r>
       <w:r>
         <w:t>Математическое выражение коэффициента битовых ошибок</w:t>
       </w:r>
-      <w:bookmarkEnd w:id="10"/>
+      <w:bookmarkEnd w:id="9"/>
     </w:p>
     <w:p>
       <w:r>
@@ -4446,7 +4438,7 @@
         <w:drawing>
           <wp:inline distT="0" distB="0" distL="0" distR="0" wp14:anchorId="06FE0BA3" wp14:editId="5B11120D">
             <wp:extent cx="1457325" cy="314325"/>
-            <wp:effectExtent l="0" t="0" r="9525" b="9525"/>
+            <wp:effectExtent l="0" t="0" r="0" b="0"/>
             <wp:docPr id="77" name="Picture 77" descr="https://studfiles.net/html/2706/752/html_5VPw5yrLaC.oMPo/img-GF4lJO.png"/>
             <wp:cNvGraphicFramePr>
               <a:graphicFrameLocks xmlns:a="http://schemas.openxmlformats.org/drawingml/2006/main" noChangeAspect="1"/>
@@ -5043,7 +5035,7 @@
       <w:pPr>
         <w:pStyle w:val="2"/>
       </w:pPr>
-      <w:bookmarkStart w:id="11" w:name="_Toc6868333"/>
+      <w:bookmarkStart w:id="10" w:name="_Toc6868333"/>
       <w:r>
         <w:t xml:space="preserve">3.4. </w:t>
       </w:r>
@@ -5053,7 +5045,7 @@
       <w:r>
         <w:t>.</w:t>
       </w:r>
-      <w:bookmarkEnd w:id="11"/>
+      <w:bookmarkEnd w:id="10"/>
     </w:p>
     <w:p>
       <w:r>
@@ -5256,21 +5248,20 @@
       </w:r>
       <w:proofErr w:type="spellEnd"/>
       <w:r>
-        <w:t xml:space="preserve"> (соответствие) в установках режимов работы последовательного порта с помощью команды MODE (MS DOS). Несмотря на ограниченные возможности обнаружения ошибок, биты четности/нечетности имеют большое значение в теории помехоустойчивого кодирования. Одни </w:t>
-      </w:r>
-      <w:proofErr w:type="spellStart"/>
-      <w:r>
-        <w:t>иг</w:t>
-      </w:r>
-      <w:proofErr w:type="spellEnd"/>
-      <w:r>
-        <w:t xml:space="preserve"> первых математически обоснованных и практически использовании? помехоустойчивых кодов - коды Хэмминга представляют собой </w:t>
-      </w:r>
-      <w:proofErr w:type="spellStart"/>
-      <w:r>
-        <w:t>простс</w:t>
-      </w:r>
-      <w:proofErr w:type="spellEnd"/>
+        <w:t xml:space="preserve"> (соответствие) в установках режимов работы последовательного порта с помощью команды MODE (MS DOS). Несмотря на ограниченные возможности обнаружения ошибок, биты четности/нечетности имеют большое значение в теории помехо</w:t>
+      </w:r>
+      <w:r>
+        <w:t>устойчивого кодирования. Одни из</w:t>
+      </w:r>
+      <w:r>
+        <w:t xml:space="preserve"> первых,</w:t>
+      </w:r>
+      <w:r>
+        <w:t xml:space="preserve"> математически обоснованных и практически использовании? помехоустойчивых кодов - коды Хэ</w:t>
+      </w:r>
+      <w:r>
+        <w:t>мминга представляют собой просто</w:t>
+      </w:r>
       <w:r>
         <w:t xml:space="preserve"> совокупность перекрестных проверок на четность/нечетность. Циклические коды могут рассматриваться как обобщенные проверки на четность/ нечетность</w:t>
       </w:r>
@@ -5418,8 +5409,8 @@
           <w:color w:val="auto"/>
         </w:rPr>
       </w:pPr>
-      <w:bookmarkStart w:id="12" w:name="_Toc520897892"/>
-      <w:bookmarkStart w:id="13" w:name="_Toc6868334"/>
+      <w:bookmarkStart w:id="11" w:name="_Toc520897892"/>
+      <w:bookmarkStart w:id="12" w:name="_Toc6868334"/>
       <w:r>
         <w:rPr>
           <w:rFonts w:cs="Times New Roman"/>
@@ -5428,8 +5419,8 @@
         <w:lastRenderedPageBreak/>
         <w:t>Заключение</w:t>
       </w:r>
+      <w:bookmarkEnd w:id="11"/>
       <w:bookmarkEnd w:id="12"/>
-      <w:bookmarkEnd w:id="13"/>
     </w:p>
     <w:p>
       <w:pPr>
@@ -5795,12 +5786,12 @@
       <w:pPr>
         <w:pStyle w:val="1"/>
       </w:pPr>
-      <w:bookmarkStart w:id="14" w:name="_Toc6868335"/>
+      <w:bookmarkStart w:id="13" w:name="_Toc6868335"/>
       <w:r>
         <w:lastRenderedPageBreak/>
         <w:t>ЛИТЕРАТУРА</w:t>
       </w:r>
-      <w:bookmarkEnd w:id="14"/>
+      <w:bookmarkEnd w:id="13"/>
     </w:p>
     <w:p>
       <w:pPr>
@@ -5880,144 +5871,34 @@
         <w:ind w:left="0" w:firstLine="720"/>
         <w:rPr>
           <w:szCs w:val="28"/>
-        </w:rPr>
-      </w:pPr>
+          <w:lang w:eastAsia="ru-RU"/>
+        </w:rPr>
+      </w:pPr>
+      <w:r>
+        <w:rPr>
+          <w:szCs w:val="28"/>
+          <w:lang w:eastAsia="ru-RU"/>
+        </w:rPr>
+        <w:t xml:space="preserve">Мартынюк, А.В. Реализация программной модели каскадного кодека, ориентированного на исправление многократных модульных ошибок // 69-я НТК студентов и магистрантов: </w:t>
+      </w:r>
       <w:proofErr w:type="spellStart"/>
       <w:r>
         <w:rPr>
           <w:szCs w:val="28"/>
-        </w:rPr>
-        <w:t>Пацей</w:t>
+          <w:lang w:eastAsia="ru-RU"/>
+        </w:rPr>
+        <w:t>cб</w:t>
       </w:r>
       <w:proofErr w:type="spellEnd"/>
       <w:r>
         <w:rPr>
           <w:szCs w:val="28"/>
-        </w:rPr>
-        <w:t xml:space="preserve">, Н.В., Мартынюк А.В. Адаптивные помехоустойчивые кодеки на основе каскадных схем кодирования/ декодирования для беспроводных систем передачи </w:t>
-      </w:r>
-      <w:proofErr w:type="gramStart"/>
-      <w:r>
-        <w:rPr>
-          <w:szCs w:val="28"/>
-        </w:rPr>
-        <w:t>информации  /</w:t>
-      </w:r>
-      <w:proofErr w:type="gramEnd"/>
-      <w:r>
-        <w:rPr>
-          <w:szCs w:val="28"/>
-        </w:rPr>
-        <w:t xml:space="preserve">/ материалы XIV </w:t>
-      </w:r>
-      <w:proofErr w:type="spellStart"/>
-      <w:r>
-        <w:rPr>
-          <w:szCs w:val="28"/>
-        </w:rPr>
-        <w:t>Междунар</w:t>
-      </w:r>
-      <w:proofErr w:type="spellEnd"/>
-      <w:r>
-        <w:rPr>
-          <w:szCs w:val="28"/>
-        </w:rPr>
-        <w:t>. науч.-</w:t>
-      </w:r>
-      <w:proofErr w:type="spellStart"/>
-      <w:r>
-        <w:rPr>
-          <w:szCs w:val="28"/>
-        </w:rPr>
-        <w:t>практ</w:t>
-      </w:r>
-      <w:proofErr w:type="spellEnd"/>
-      <w:r>
-        <w:rPr>
-          <w:szCs w:val="28"/>
-        </w:rPr>
-        <w:t xml:space="preserve">. </w:t>
-      </w:r>
-      <w:proofErr w:type="spellStart"/>
-      <w:r>
-        <w:rPr>
-          <w:szCs w:val="28"/>
-        </w:rPr>
-        <w:t>конф</w:t>
-      </w:r>
-      <w:proofErr w:type="spellEnd"/>
-      <w:r>
-        <w:rPr>
-          <w:szCs w:val="28"/>
-        </w:rPr>
-        <w:t xml:space="preserve"> «Управление информационными ресурсами», Минск, 20 декабря. 2017 г. / Акад. упр. при Президенте Республики Беларусь – </w:t>
-      </w:r>
-      <w:proofErr w:type="gramStart"/>
-      <w:r>
-        <w:rPr>
-          <w:szCs w:val="28"/>
-        </w:rPr>
-        <w:t>Минск :</w:t>
-      </w:r>
-      <w:proofErr w:type="gramEnd"/>
-      <w:r>
-        <w:rPr>
-          <w:szCs w:val="28"/>
-        </w:rPr>
-        <w:t xml:space="preserve"> Акад. упр. при Президенте </w:t>
-      </w:r>
-      <w:proofErr w:type="spellStart"/>
-      <w:r>
-        <w:rPr>
-          <w:szCs w:val="28"/>
-        </w:rPr>
-        <w:t>Респ</w:t>
-      </w:r>
-      <w:proofErr w:type="spellEnd"/>
-      <w:r>
-        <w:rPr>
-          <w:szCs w:val="28"/>
-        </w:rPr>
-        <w:t>. Беларусь, 2017 – c.186-188.</w:t>
-      </w:r>
-    </w:p>
-    <w:p>
-      <w:pPr>
-        <w:pStyle w:val="a7"/>
-        <w:numPr>
-          <w:ilvl w:val="0"/>
-          <w:numId w:val="25"/>
-        </w:numPr>
-        <w:spacing w:after="120"/>
-        <w:ind w:left="0" w:firstLine="720"/>
-        <w:rPr>
-          <w:szCs w:val="28"/>
           <w:lang w:eastAsia="ru-RU"/>
         </w:rPr>
-      </w:pPr>
-      <w:r>
-        <w:rPr>
-          <w:szCs w:val="28"/>
-          <w:lang w:eastAsia="ru-RU"/>
-        </w:rPr>
-        <w:t xml:space="preserve">Мартынюк, А.В. Реализация программной модели каскадного кодека, ориентированного на исправление многократных модульных ошибок // 69-я НТК студентов и магистрантов: </w:t>
-      </w:r>
-      <w:proofErr w:type="spellStart"/>
-      <w:r>
-        <w:rPr>
-          <w:szCs w:val="28"/>
-          <w:lang w:eastAsia="ru-RU"/>
-        </w:rPr>
-        <w:t>cб</w:t>
-      </w:r>
-      <w:proofErr w:type="spellEnd"/>
-      <w:r>
-        <w:rPr>
-          <w:szCs w:val="28"/>
-          <w:lang w:eastAsia="ru-RU"/>
-        </w:rPr>
         <w:t>. науч. работ: в 4-х ч. 2-13 апреля 2018 г. – Минск: БГТУ,2018.  –  Ч. 4. – С.358-359</w:t>
       </w:r>
+      <w:bookmarkStart w:id="14" w:name="_GoBack"/>
+      <w:bookmarkEnd w:id="14"/>
     </w:p>
     <w:p>
       <w:pPr>
@@ -6092,7 +5973,7 @@
           <w:rPr>
             <w:noProof/>
           </w:rPr>
-          <w:t>17</w:t>
+          <w:t>16</w:t>
         </w:r>
         <w:r>
           <w:rPr>
@@ -10261,7 +10142,7 @@
 </file>
 
 <file path=customXml/itemProps1.xml><?xml version="1.0" encoding="utf-8"?>
-<ds:datastoreItem xmlns:ds="http://schemas.openxmlformats.org/officeDocument/2006/customXml" ds:itemID="{D0138662-9AC8-491C-B4D6-B7F1B859E319}">
+<ds:datastoreItem xmlns:ds="http://schemas.openxmlformats.org/officeDocument/2006/customXml" ds:itemID="{78AE1852-D34E-4CFA-AA2B-D91CACEBDC20}">
   <ds:schemaRefs>
     <ds:schemaRef ds:uri="http://schemas.openxmlformats.org/officeDocument/2006/bibliography"/>
   </ds:schemaRefs>

</xml_diff>